<commit_message>
documents and other docum.files
</commit_message>
<xml_diff>
--- a/documents/Выполнение работ.docx
+++ b/documents/Выполнение работ.docx
@@ -9,10 +9,10 @@
         <w:tblLook w:val="04A0" w:firstRow="1" w:lastRow="0" w:firstColumn="1" w:lastColumn="0" w:noHBand="0" w:noVBand="1"/>
       </w:tblPr>
       <w:tblGrid>
-        <w:gridCol w:w="2261"/>
-        <w:gridCol w:w="2173"/>
-        <w:gridCol w:w="2621"/>
-        <w:gridCol w:w="2290"/>
+        <w:gridCol w:w="1902"/>
+        <w:gridCol w:w="2444"/>
+        <w:gridCol w:w="2555"/>
+        <w:gridCol w:w="2444"/>
       </w:tblGrid>
       <w:tr>
         <w:tc>
@@ -150,6 +150,13 @@
                 <w:lang w:val="en-US"/>
               </w:rPr>
             </w:pPr>
+            <w:r>
+              <w:rPr>
+                <w:rFonts w:ascii="Times New Roman" w:hAnsi="Times New Roman" w:cs="Times New Roman"/>
+                <w:sz w:val="28"/>
+              </w:rPr>
+              <w:t>Документирование кода клиента</w:t>
+            </w:r>
           </w:p>
         </w:tc>
         <w:tc>
@@ -166,6 +173,13 @@
                 <w:lang w:val="en-US"/>
               </w:rPr>
             </w:pPr>
+            <w:r>
+              <w:rPr>
+                <w:rFonts w:ascii="Times New Roman" w:hAnsi="Times New Roman" w:cs="Times New Roman"/>
+                <w:sz w:val="28"/>
+              </w:rPr>
+              <w:t>Документирование бота</w:t>
+            </w:r>
           </w:p>
         </w:tc>
         <w:tc>
@@ -179,9 +193,22 @@
               <w:rPr>
                 <w:rFonts w:ascii="Times New Roman" w:hAnsi="Times New Roman" w:cs="Times New Roman"/>
                 <w:sz w:val="28"/>
-                <w:lang w:val="en-US"/>
-              </w:rPr>
-            </w:pPr>
+              </w:rPr>
+            </w:pPr>
+            <w:r>
+              <w:rPr>
+                <w:rFonts w:ascii="Times New Roman" w:hAnsi="Times New Roman" w:cs="Times New Roman"/>
+                <w:sz w:val="28"/>
+              </w:rPr>
+              <w:t>Документирование кода сервера</w:t>
+            </w:r>
+            <w:r>
+              <w:rPr>
+                <w:rFonts w:ascii="Times New Roman" w:hAnsi="Times New Roman" w:cs="Times New Roman"/>
+                <w:sz w:val="28"/>
+              </w:rPr>
+              <w:t xml:space="preserve"> </w:t>
+            </w:r>
           </w:p>
         </w:tc>
       </w:tr>
@@ -705,15 +732,7 @@
                 <w:sz w:val="28"/>
                 <w:lang w:val="en-US"/>
               </w:rPr>
-              <w:t>Users</w:t>
-            </w:r>
-            <w:r>
-              <w:rPr>
-                <w:rFonts w:ascii="Times New Roman" w:hAnsi="Times New Roman" w:cs="Times New Roman"/>
-                <w:sz w:val="28"/>
-                <w:lang w:val="en-US"/>
-              </w:rPr>
-              <w:t>Controller</w:t>
+              <w:t>UsersController</w:t>
             </w:r>
             <w:proofErr w:type="spellEnd"/>
           </w:p>
@@ -876,6 +895,134 @@
                 <w:sz w:val="28"/>
               </w:rPr>
             </w:pPr>
+          </w:p>
+        </w:tc>
+      </w:tr>
+      <w:tr>
+        <w:tc>
+          <w:tcPr>
+            <w:tcW w:w="2336" w:type="dxa"/>
+          </w:tcPr>
+          <w:p>
+            <w:pPr>
+              <w:spacing w:line="360" w:lineRule="auto"/>
+              <w:jc w:val="center"/>
+              <w:rPr>
+                <w:rFonts w:ascii="Times New Roman" w:hAnsi="Times New Roman" w:cs="Times New Roman"/>
+                <w:sz w:val="28"/>
+              </w:rPr>
+            </w:pPr>
+            <w:r>
+              <w:rPr>
+                <w:rFonts w:ascii="Times New Roman" w:hAnsi="Times New Roman" w:cs="Times New Roman"/>
+                <w:sz w:val="28"/>
+              </w:rPr>
+              <w:t>Логика собственного бота</w:t>
+            </w:r>
+          </w:p>
+        </w:tc>
+        <w:tc>
+          <w:tcPr>
+            <w:tcW w:w="2336" w:type="dxa"/>
+          </w:tcPr>
+          <w:p>
+            <w:pPr>
+              <w:spacing w:line="360" w:lineRule="auto"/>
+              <w:jc w:val="center"/>
+              <w:rPr>
+                <w:rFonts w:ascii="Times New Roman" w:hAnsi="Times New Roman" w:cs="Times New Roman"/>
+                <w:sz w:val="28"/>
+              </w:rPr>
+            </w:pPr>
+            <w:r>
+              <w:rPr>
+                <w:rFonts w:ascii="Times New Roman" w:hAnsi="Times New Roman" w:cs="Times New Roman"/>
+                <w:sz w:val="28"/>
+              </w:rPr>
+              <w:t xml:space="preserve">Логика </w:t>
+            </w:r>
+            <w:r>
+              <w:rPr>
+                <w:rFonts w:ascii="Times New Roman" w:hAnsi="Times New Roman" w:cs="Times New Roman"/>
+                <w:sz w:val="28"/>
+              </w:rPr>
+              <w:t>собственного</w:t>
+            </w:r>
+            <w:r>
+              <w:rPr>
+                <w:rFonts w:ascii="Times New Roman" w:hAnsi="Times New Roman" w:cs="Times New Roman"/>
+                <w:sz w:val="28"/>
+              </w:rPr>
+              <w:t xml:space="preserve"> </w:t>
+            </w:r>
+            <w:bookmarkStart w:id="0" w:name="_GoBack"/>
+            <w:bookmarkEnd w:id="0"/>
+            <w:r>
+              <w:rPr>
+                <w:rFonts w:ascii="Times New Roman" w:hAnsi="Times New Roman" w:cs="Times New Roman"/>
+                <w:sz w:val="28"/>
+              </w:rPr>
+              <w:t>бота</w:t>
+            </w:r>
+          </w:p>
+        </w:tc>
+        <w:tc>
+          <w:tcPr>
+            <w:tcW w:w="2336" w:type="dxa"/>
+          </w:tcPr>
+          <w:p>
+            <w:pPr>
+              <w:spacing w:line="360" w:lineRule="auto"/>
+              <w:jc w:val="center"/>
+              <w:rPr>
+                <w:rFonts w:ascii="Times New Roman" w:hAnsi="Times New Roman" w:cs="Times New Roman"/>
+                <w:sz w:val="28"/>
+              </w:rPr>
+            </w:pPr>
+            <w:r>
+              <w:rPr>
+                <w:rFonts w:ascii="Times New Roman" w:hAnsi="Times New Roman" w:cs="Times New Roman"/>
+                <w:sz w:val="28"/>
+                <w:lang w:val="en-US"/>
+              </w:rPr>
+              <w:t xml:space="preserve">API </w:t>
+            </w:r>
+            <w:r>
+              <w:rPr>
+                <w:rFonts w:ascii="Times New Roman" w:hAnsi="Times New Roman" w:cs="Times New Roman"/>
+                <w:sz w:val="28"/>
+              </w:rPr>
+              <w:t>для бота</w:t>
+            </w:r>
+          </w:p>
+        </w:tc>
+        <w:tc>
+          <w:tcPr>
+            <w:tcW w:w="2337" w:type="dxa"/>
+          </w:tcPr>
+          <w:p>
+            <w:pPr>
+              <w:spacing w:line="360" w:lineRule="auto"/>
+              <w:jc w:val="center"/>
+              <w:rPr>
+                <w:rFonts w:ascii="Times New Roman" w:hAnsi="Times New Roman" w:cs="Times New Roman"/>
+                <w:sz w:val="28"/>
+              </w:rPr>
+            </w:pPr>
+            <w:r>
+              <w:rPr>
+                <w:rFonts w:ascii="Times New Roman" w:hAnsi="Times New Roman" w:cs="Times New Roman"/>
+                <w:sz w:val="28"/>
+              </w:rPr>
+              <w:t>Те</w:t>
+            </w:r>
+            <w:r>
+              <w:rPr>
+                <w:rFonts w:ascii="Times New Roman" w:hAnsi="Times New Roman" w:cs="Times New Roman"/>
+                <w:sz w:val="28"/>
+              </w:rPr>
+              <w:t>стирование</w:t>
+            </w:r>
           </w:p>
         </w:tc>
       </w:tr>
@@ -888,8 +1035,6 @@
           <w:sz w:val="28"/>
         </w:rPr>
       </w:pPr>
-      <w:bookmarkStart w:id="0" w:name="_GoBack"/>
-      <w:bookmarkEnd w:id="0"/>
     </w:p>
     <w:sectPr>
       <w:pgSz w:w="11906" w:h="16838"/>

</xml_diff>